<commit_message>
memoria terminada e intento de despliegue
</commit_message>
<xml_diff>
--- a/Memoria_Rodrigo_Pascual_Montero.docx
+++ b/Memoria_Rodrigo_Pascual_Montero.docx
@@ -4265,82 +4265,108 @@
         <w:t xml:space="preserve">Manual de despliegue </w:t>
       </w:r>
     </w:p>
-    <w:p xmlns:wp14="http://schemas.microsoft.com/office/word/2010/wordml" wp14:textId="77777777">
-      <w:pPr>
-        <w:spacing w:before="100" w:after="100" w:line="276"/>
-        <w:ind w:left="567" w:right="0" w:firstLine="0"/>
-        <w:jc w:val="both"/>
-        <w:rPr>
-          <w:rFonts w:ascii="Calibri" w:hAnsi="Calibri" w:eastAsia="Calibri" w:cs="Calibri"/>
-          <w:color w:val="auto"/>
-          <w:spacing w:val="0"/>
-          <w:position w:val="0"/>
-          <w:sz w:val="22"/>
-          <w:shd w:val="clear" w:fill="auto"/>
-        </w:rPr>
-      </w:pPr>
-      <w:r>
-        <w:rPr>
-          <w:rFonts w:ascii="Calibri" w:hAnsi="Calibri" w:eastAsia="Calibri" w:cs="Calibri"/>
-          <w:color w:val="auto"/>
-          <w:spacing w:val="0"/>
-          <w:position w:val="0"/>
-          <w:sz w:val="22"/>
-          <w:shd w:val="clear" w:fill="auto"/>
-        </w:rPr>
-        <w:t xml:space="preserve"> </w:t>
-      </w:r>
-    </w:p>
-    <w:p xmlns:wp14="http://schemas.microsoft.com/office/word/2010/wordml" wp14:textId="77777777">
-      <w:pPr>
-        <w:spacing w:before="100" w:after="100" w:line="276"/>
-        <w:ind w:left="567" w:right="0" w:firstLine="0"/>
-        <w:jc w:val="both"/>
-        <w:rPr>
-          <w:rFonts w:ascii="Calibri" w:hAnsi="Calibri" w:eastAsia="Calibri" w:cs="Calibri"/>
-          <w:color w:val="auto"/>
-          <w:spacing w:val="0"/>
-          <w:position w:val="0"/>
-          <w:sz w:val="22"/>
-          <w:shd w:val="clear" w:fill="auto"/>
-        </w:rPr>
-      </w:pPr>
-      <w:r>
-        <w:rPr>
-          <w:rFonts w:ascii="Calibri" w:hAnsi="Calibri" w:eastAsia="Calibri" w:cs="Calibri"/>
-          <w:color w:val="auto"/>
-          <w:spacing w:val="0"/>
-          <w:position w:val="0"/>
-          <w:sz w:val="22"/>
-          <w:shd w:val="clear" w:fill="auto"/>
-        </w:rPr>
-        <w:t xml:space="preserve"> </w:t>
-      </w:r>
-    </w:p>
-    <w:p xmlns:wp14="http://schemas.microsoft.com/office/word/2010/wordml" wp14:textId="77777777">
-      <w:pPr>
-        <w:spacing w:before="100" w:after="100" w:line="276"/>
-        <w:ind w:left="567" w:right="0" w:firstLine="0"/>
-        <w:jc w:val="both"/>
-        <w:rPr>
-          <w:rFonts w:ascii="Calibri" w:hAnsi="Calibri" w:eastAsia="Calibri" w:cs="Calibri"/>
-          <w:color w:val="auto"/>
-          <w:spacing w:val="0"/>
-          <w:position w:val="0"/>
-          <w:sz w:val="22"/>
-          <w:shd w:val="clear" w:fill="auto"/>
-        </w:rPr>
-      </w:pPr>
-      <w:r>
-        <w:rPr>
-          <w:rFonts w:ascii="Calibri" w:hAnsi="Calibri" w:eastAsia="Calibri" w:cs="Calibri"/>
-          <w:color w:val="auto"/>
-          <w:spacing w:val="0"/>
-          <w:position w:val="0"/>
-          <w:sz w:val="22"/>
-          <w:shd w:val="clear" w:fill="auto"/>
-        </w:rPr>
-        <w:t xml:space="preserve"> </w:t>
+    <w:p xmlns:wp14="http://schemas.microsoft.com/office/word/2010/wordml" wp14:textId="79D78B4A">
+      <w:pPr>
+        <w:spacing w:before="100" w:after="100" w:line="276" w:lineRule="auto"/>
+        <w:ind w:left="0" w:right="0" w:firstLine="0"/>
+        <w:jc w:val="both"/>
+        <w:rPr>
+          <w:rFonts w:ascii="Calibri" w:hAnsi="Calibri" w:eastAsia="Calibri" w:cs="Calibri"/>
+          <w:color w:val="auto"/>
+          <w:spacing w:val="0"/>
+          <w:position w:val="0"/>
+          <w:sz w:val="22"/>
+          <w:szCs w:val="22"/>
+          <w:shd w:val="clear" w:fill="auto"/>
+        </w:rPr>
+      </w:pPr>
+      <w:r>
+        <w:rPr>
+          <w:rFonts w:ascii="Calibri" w:hAnsi="Calibri" w:eastAsia="Calibri" w:cs="Calibri"/>
+          <w:color w:val="auto"/>
+          <w:sz w:val="22"/>
+          <w:szCs w:val="22"/>
+        </w:rPr>
+        <w:t>Para arrancar en local lo unico que habrá que hacer es:</w:t>
+      </w:r>
+    </w:p>
+    <w:p>
+      <w:pPr>
+        <w:pStyle w:val="ListParagraph"/>
+        <w:numPr>
+          <w:ilvl w:val="0"/>
+          <w:numId w:val="118"/>
+        </w:numPr>
+        <w:spacing w:before="100" w:after="100" w:line="276" w:lineRule="auto"/>
+        <w:ind w:right="0"/>
+        <w:jc w:val="both"/>
+        <w:rPr>
+          <w:rFonts w:ascii="Calibri" w:hAnsi="Calibri" w:eastAsia="Calibri" w:cs="Calibri"/>
+          <w:color w:val="auto"/>
+          <w:sz w:val="22"/>
+          <w:szCs w:val="22"/>
+        </w:rPr>
+      </w:pPr>
+      <w:r>
+        <w:rPr>
+          <w:rFonts w:ascii="Calibri" w:hAnsi="Calibri" w:eastAsia="Calibri" w:cs="Calibri"/>
+          <w:color w:val="auto"/>
+          <w:sz w:val="22"/>
+          <w:szCs w:val="22"/>
+        </w:rPr>
+        <w:t>Importar la base de datos en nuestro equipo y arrancarla con el comando “USE carricoche”.</w:t>
+      </w:r>
+    </w:p>
+    <w:p>
+      <w:pPr>
+        <w:pStyle w:val="ListParagraph"/>
+        <w:numPr>
+          <w:ilvl w:val="0"/>
+          <w:numId w:val="118"/>
+        </w:numPr>
+        <w:spacing w:before="100" w:after="100" w:line="276" w:lineRule="auto"/>
+        <w:ind w:right="0"/>
+        <w:jc w:val="both"/>
+        <w:rPr>
+          <w:color w:val="auto"/>
+          <w:sz w:val="22"/>
+          <w:szCs w:val="22"/>
+        </w:rPr>
+      </w:pPr>
+      <w:r>
+        <w:rPr>
+          <w:rFonts w:ascii="Calibri" w:hAnsi="Calibri" w:eastAsia="Calibri" w:cs="Calibri"/>
+          <w:color w:val="auto"/>
+          <w:sz w:val="22"/>
+          <w:szCs w:val="22"/>
+        </w:rPr>
+        <w:t>Iniciar Spring, click derecho sobre el proyecto, elegir la opción “Run as” y dentro de esa opción elegir la opción “SpringBoot Application”.</w:t>
+      </w:r>
+    </w:p>
+    <w:p>
+      <w:pPr>
+        <w:pStyle w:val="ListParagraph"/>
+        <w:numPr>
+          <w:ilvl w:val="0"/>
+          <w:numId w:val="118"/>
+        </w:numPr>
+        <w:spacing w:before="100" w:after="100" w:line="276" w:lineRule="auto"/>
+        <w:ind w:right="0"/>
+        <w:jc w:val="both"/>
+        <w:rPr>
+          <w:color w:val="auto"/>
+          <w:sz w:val="22"/>
+          <w:szCs w:val="22"/>
+        </w:rPr>
+      </w:pPr>
+      <w:r>
+        <w:rPr>
+          <w:rFonts w:ascii="Calibri" w:hAnsi="Calibri" w:eastAsia="Calibri" w:cs="Calibri"/>
+          <w:color w:val="auto"/>
+          <w:sz w:val="22"/>
+          <w:szCs w:val="22"/>
+        </w:rPr>
+        <w:t>Iniciar el Visual Studio y arrancarlo con el comando “npm run serve” en la terminal del mismo.</w:t>
       </w:r>
     </w:p>
     <w:p xmlns:wp14="http://schemas.microsoft.com/office/word/2010/wordml" wp14:textId="77777777">
@@ -4368,6 +4394,90 @@
 
 <file path=word/numbering.xml><?xml version="1.0" encoding="utf-8"?>
 <w:numbering xmlns:w="http://schemas.openxmlformats.org/wordprocessingml/2006/main">
+  <w:abstractNum xmlns:w="http://schemas.openxmlformats.org/wordprocessingml/2006/main" w:abstractNumId="49">
+    <w:multiLevelType xmlns:w="http://schemas.openxmlformats.org/wordprocessingml/2006/main" w:val="hybridMultilevel"/>
+    <w:lvl xmlns:w="http://schemas.openxmlformats.org/wordprocessingml/2006/main" w:ilvl="0">
+      <w:start w:val="1"/>
+      <w:numFmt w:val="decimal"/>
+      <w:lvlText w:val="%1."/>
+      <w:lvlJc w:val="left"/>
+      <w:pPr>
+        <w:ind w:left="720" w:hanging="360"/>
+      </w:pPr>
+    </w:lvl>
+    <w:lvl xmlns:w="http://schemas.openxmlformats.org/wordprocessingml/2006/main" w:ilvl="1">
+      <w:start w:val="1"/>
+      <w:numFmt w:val="lowerLetter"/>
+      <w:lvlText w:val="%2."/>
+      <w:lvlJc w:val="left"/>
+      <w:pPr>
+        <w:ind w:left="1440" w:hanging="360"/>
+      </w:pPr>
+    </w:lvl>
+    <w:lvl xmlns:w="http://schemas.openxmlformats.org/wordprocessingml/2006/main" w:ilvl="2">
+      <w:start w:val="1"/>
+      <w:numFmt w:val="lowerRoman"/>
+      <w:lvlText w:val="%3."/>
+      <w:lvlJc w:val="right"/>
+      <w:pPr>
+        <w:ind w:left="2160" w:hanging="180"/>
+      </w:pPr>
+    </w:lvl>
+    <w:lvl xmlns:w="http://schemas.openxmlformats.org/wordprocessingml/2006/main" w:ilvl="3">
+      <w:start w:val="1"/>
+      <w:numFmt w:val="decimal"/>
+      <w:lvlText w:val="%4."/>
+      <w:lvlJc w:val="left"/>
+      <w:pPr>
+        <w:ind w:left="2880" w:hanging="360"/>
+      </w:pPr>
+    </w:lvl>
+    <w:lvl xmlns:w="http://schemas.openxmlformats.org/wordprocessingml/2006/main" w:ilvl="4">
+      <w:start w:val="1"/>
+      <w:numFmt w:val="lowerLetter"/>
+      <w:lvlText w:val="%5."/>
+      <w:lvlJc w:val="left"/>
+      <w:pPr>
+        <w:ind w:left="3600" w:hanging="360"/>
+      </w:pPr>
+    </w:lvl>
+    <w:lvl xmlns:w="http://schemas.openxmlformats.org/wordprocessingml/2006/main" w:ilvl="5">
+      <w:start w:val="1"/>
+      <w:numFmt w:val="lowerRoman"/>
+      <w:lvlText w:val="%6."/>
+      <w:lvlJc w:val="right"/>
+      <w:pPr>
+        <w:ind w:left="4320" w:hanging="180"/>
+      </w:pPr>
+    </w:lvl>
+    <w:lvl xmlns:w="http://schemas.openxmlformats.org/wordprocessingml/2006/main" w:ilvl="6">
+      <w:start w:val="1"/>
+      <w:numFmt w:val="decimal"/>
+      <w:lvlText w:val="%7."/>
+      <w:lvlJc w:val="left"/>
+      <w:pPr>
+        <w:ind w:left="5040" w:hanging="360"/>
+      </w:pPr>
+    </w:lvl>
+    <w:lvl xmlns:w="http://schemas.openxmlformats.org/wordprocessingml/2006/main" w:ilvl="7">
+      <w:start w:val="1"/>
+      <w:numFmt w:val="lowerLetter"/>
+      <w:lvlText w:val="%8."/>
+      <w:lvlJc w:val="left"/>
+      <w:pPr>
+        <w:ind w:left="5760" w:hanging="360"/>
+      </w:pPr>
+    </w:lvl>
+    <w:lvl xmlns:w="http://schemas.openxmlformats.org/wordprocessingml/2006/main" w:ilvl="8">
+      <w:start w:val="1"/>
+      <w:numFmt w:val="lowerRoman"/>
+      <w:lvlText w:val="%9."/>
+      <w:lvlJc w:val="right"/>
+      <w:pPr>
+        <w:ind w:left="6480" w:hanging="180"/>
+      </w:pPr>
+    </w:lvl>
+  </w:abstractNum>
   <w:abstractNum w:abstractNumId="0">
     <w:lvl w:ilvl="0">
       <w:start w:val="1"/>
@@ -4431,6 +4541,9 @@
       <w:lvlText w:val="•"/>
     </w:lvl>
   </w:abstractNum>
+  <w:num w:numId="118">
+    <w:abstractNumId w:val="49"/>
+  </w:num>
   <w:num w:numId="16">
     <w:abstractNumId w:val="48"/>
   </w:num>
@@ -4468,5 +4581,15 @@
     <w:uiPriority xmlns:w="http://schemas.openxmlformats.org/wordprocessingml/2006/main" w:val="0"/>
     <w:qFormat xmlns:w="http://schemas.openxmlformats.org/wordprocessingml/2006/main"/>
   </w:style>
+  <w:style xmlns:w14="http://schemas.microsoft.com/office/word/2010/wordml" xmlns:mc="http://schemas.openxmlformats.org/markup-compatibility/2006" xmlns:w="http://schemas.openxmlformats.org/wordprocessingml/2006/main" w:type="paragraph" w:styleId="ListParagraph" mc:Ignorable="w14">
+    <w:name xmlns:w="http://schemas.openxmlformats.org/wordprocessingml/2006/main" w:val="List Paragraph"/>
+    <w:basedOn xmlns:w="http://schemas.openxmlformats.org/wordprocessingml/2006/main" w:val="Normal"/>
+    <w:uiPriority xmlns:w="http://schemas.openxmlformats.org/wordprocessingml/2006/main" w:val="34"/>
+    <w:qFormat xmlns:w="http://schemas.openxmlformats.org/wordprocessingml/2006/main"/>
+    <w:pPr xmlns:w="http://schemas.openxmlformats.org/wordprocessingml/2006/main">
+      <w:ind xmlns:w="http://schemas.openxmlformats.org/wordprocessingml/2006/main" w:left="720"/>
+      <w:contextualSpacing xmlns:w="http://schemas.openxmlformats.org/wordprocessingml/2006/main"/>
+    </w:pPr>
+  </w:style>
 </w:styles>
 </file>
</xml_diff>